<commit_message>
Partial update with comments from Anders
</commit_message>
<xml_diff>
--- a/doc/requirementEngineering/AMiDST_Template_Deliverables.docx
+++ b/doc/requirementEngineering/AMiDST_Template_Deliverables.docx
@@ -274,7 +274,17 @@
                 <w:sz w:val="22"/>
                 <w:szCs w:val="22"/>
               </w:rPr>
-              <w:t xml:space="preserve">                              31.07.2014</w:t>
+              <w:t xml:space="preserve">                              11</w:t>
+            </w:r>
+            <w:bookmarkStart w:id="0" w:name="_GoBack"/>
+            <w:bookmarkEnd w:id="0"/>
+            <w:r>
+              <w:rPr>
+                <w:b/>
+                <w:sz w:val="22"/>
+                <w:szCs w:val="22"/>
+              </w:rPr>
+              <w:t>.07.2014</w:t>
             </w:r>
           </w:p>
           <w:p>
@@ -358,17 +368,7 @@
                 <w:sz w:val="22"/>
                 <w:szCs w:val="22"/>
               </w:rPr>
-              <w:t>Sigve Hovda, Helge Langseth, Anders</w:t>
-            </w:r>
-            <w:bookmarkStart w:id="0" w:name="_GoBack"/>
-            <w:bookmarkEnd w:id="0"/>
-            <w:r>
-              <w:rPr>
-                <w:b/>
-                <w:sz w:val="22"/>
-                <w:szCs w:val="22"/>
-              </w:rPr>
-              <w:t xml:space="preserve"> L. Madsen, </w:t>
+              <w:t xml:space="preserve">Sigve Hovda, Helge Langseth, Anders L. Madsen, </w:t>
             </w:r>
             <w:r>
               <w:rPr>
@@ -546,7 +546,15 @@
                 <w:sz w:val="22"/>
                 <w:szCs w:val="22"/>
               </w:rPr>
-              <w:t xml:space="preserve">                              27</w:t>
+              <w:t xml:space="preserve">            </w:t>
+            </w:r>
+            <w:r>
+              <w:rPr>
+                <w:b/>
+                <w:sz w:val="22"/>
+                <w:szCs w:val="22"/>
+              </w:rPr>
+              <w:t xml:space="preserve">                  26</w:t>
             </w:r>
           </w:p>
           <w:p>
@@ -1100,7 +1108,13 @@
               <w:t>stak</w:t>
             </w:r>
             <w:r>
-              <w:t>eholders from different industries, and the development of a general software framework that can be instatiated according to the needs of the stakeholders.</w:t>
+              <w:t>eholders from different industries, and the development of a general software framework that can be insta</w:t>
+            </w:r>
+            <w:r>
+              <w:t>n</w:t>
+            </w:r>
+            <w:r>
+              <w:t>tiated according to the needs of the stakeholders.</w:t>
             </w:r>
           </w:p>
           <w:p>
@@ -1787,7 +1801,7 @@
               <w:sz w:val="20"/>
               <w:szCs w:val="20"/>
             </w:rPr>
-            <w:t>04/07/2014</w:t>
+            <w:t>07/07/2014</w:t>
           </w:r>
           <w:r>
             <w:rPr>
@@ -1882,43 +1896,7 @@
               <w:sz w:val="20"/>
               <w:szCs w:val="20"/>
             </w:rPr>
-            <w:fldChar w:fldCharType="begin"/>
-          </w:r>
-          <w:r>
-            <w:rPr>
-              <w:rFonts w:ascii="Arial" w:hAnsi="Arial" w:cs="Arial"/>
-              <w:noProof/>
-              <w:sz w:val="20"/>
-              <w:szCs w:val="20"/>
-            </w:rPr>
-            <w:instrText xml:space="preserve"> NUMPAGES </w:instrText>
-          </w:r>
-          <w:r>
-            <w:rPr>
-              <w:rFonts w:ascii="Arial" w:hAnsi="Arial" w:cs="Arial"/>
-              <w:noProof/>
-              <w:sz w:val="20"/>
-              <w:szCs w:val="20"/>
-            </w:rPr>
-            <w:fldChar w:fldCharType="separate"/>
-          </w:r>
-          <w:r>
-            <w:rPr>
-              <w:rFonts w:ascii="Arial" w:hAnsi="Arial" w:cs="Arial"/>
-              <w:noProof/>
-              <w:sz w:val="20"/>
-              <w:szCs w:val="20"/>
-            </w:rPr>
-            <w:t>1</w:t>
-          </w:r>
-          <w:r>
-            <w:rPr>
-              <w:rFonts w:ascii="Arial" w:hAnsi="Arial" w:cs="Arial"/>
-              <w:noProof/>
-              <w:sz w:val="20"/>
-              <w:szCs w:val="20"/>
-            </w:rPr>
-            <w:fldChar w:fldCharType="end"/>
+            <w:t>26</w:t>
           </w:r>
         </w:p>
       </w:tc>
@@ -4130,7 +4108,7 @@
 </file>
 
 <file path=customXml/itemProps1.xml><?xml version="1.0" encoding="utf-8"?>
-<ds:datastoreItem xmlns:ds="http://schemas.openxmlformats.org/officeDocument/2006/customXml" ds:itemID="{0E3E879C-9D4D-0A4E-A14E-F7A8183703D3}">
+<ds:datastoreItem xmlns:ds="http://schemas.openxmlformats.org/officeDocument/2006/customXml" ds:itemID="{6327B772-C682-244A-861E-0A7A0F2A85A7}">
   <ds:schemaRefs>
     <ds:schemaRef ds:uri="http://schemas.openxmlformats.org/officeDocument/2006/bibliography"/>
   </ds:schemaRefs>

</xml_diff>

<commit_message>
First batch of comments incorporated
</commit_message>
<xml_diff>
--- a/doc/requirementEngineering/AMiDST_Template_Deliverables.docx
+++ b/doc/requirementEngineering/AMiDST_Template_Deliverables.docx
@@ -276,8 +276,6 @@
               </w:rPr>
               <w:t xml:space="preserve">                              11</w:t>
             </w:r>
-            <w:bookmarkStart w:id="0" w:name="_GoBack"/>
-            <w:bookmarkEnd w:id="0"/>
             <w:r>
               <w:rPr>
                 <w:b/>
@@ -452,7 +450,17 @@
                 <w:sz w:val="22"/>
                 <w:szCs w:val="22"/>
               </w:rPr>
-              <w:t>WP1</w:t>
+              <w:t>W</w:t>
+            </w:r>
+            <w:bookmarkStart w:id="0" w:name="_GoBack"/>
+            <w:bookmarkEnd w:id="0"/>
+            <w:r>
+              <w:rPr>
+                <w:b/>
+                <w:sz w:val="22"/>
+                <w:szCs w:val="22"/>
+              </w:rPr>
+              <w:t>P1</w:t>
             </w:r>
           </w:p>
           <w:p>
@@ -554,7 +562,7 @@
                 <w:sz w:val="22"/>
                 <w:szCs w:val="22"/>
               </w:rPr>
-              <w:t xml:space="preserve">                  26</w:t>
+              <w:t xml:space="preserve">                  27</w:t>
             </w:r>
           </w:p>
           <w:p>
@@ -1801,7 +1809,7 @@
               <w:sz w:val="20"/>
               <w:szCs w:val="20"/>
             </w:rPr>
-            <w:t>07/07/2014</w:t>
+            <w:t>08/07/2014</w:t>
           </w:r>
           <w:r>
             <w:rPr>
@@ -1896,7 +1904,16 @@
               <w:sz w:val="20"/>
               <w:szCs w:val="20"/>
             </w:rPr>
-            <w:t>26</w:t>
+            <w:t>2</w:t>
+          </w:r>
+          <w:r>
+            <w:rPr>
+              <w:rFonts w:ascii="Arial" w:hAnsi="Arial" w:cs="Arial"/>
+              <w:noProof/>
+              <w:sz w:val="20"/>
+              <w:szCs w:val="20"/>
+            </w:rPr>
+            <w:t>7</w:t>
           </w:r>
         </w:p>
       </w:tc>
@@ -4108,7 +4125,7 @@
 </file>
 
 <file path=customXml/itemProps1.xml><?xml version="1.0" encoding="utf-8"?>
-<ds:datastoreItem xmlns:ds="http://schemas.openxmlformats.org/officeDocument/2006/customXml" ds:itemID="{6327B772-C682-244A-861E-0A7A0F2A85A7}">
+<ds:datastoreItem xmlns:ds="http://schemas.openxmlformats.org/officeDocument/2006/customXml" ds:itemID="{E33DC68E-FDE5-8B4B-BE04-6ABDB79F97E9}">
   <ds:schemaRefs>
     <ds:schemaRef ds:uri="http://schemas.openxmlformats.org/officeDocument/2006/bibliography"/>
   </ds:schemaRefs>

</xml_diff>